<commit_message>
added class daigram and other review comments
</commit_message>
<xml_diff>
--- a/Project_Readme.docx
+++ b/Project_Readme.docx
@@ -33,73 +33,51 @@
     </w:p>
     <w:p/>
     <w:p>
-      <w:r>
-        <w:t>Libraries:</w:t>
-      </w:r>
-    </w:p>
-    <w:p>
-      <w:r>
-        <w:t>Node v10.24.1</w:t>
-      </w:r>
-    </w:p>
-    <w:p>
-      <w:r>
-        <w:t>NPM 6.14.12</w:t>
-      </w:r>
-    </w:p>
-    <w:p>
-      <w:r>
-        <w:t>Truffle v4.1.14 (core: 4.1.14)</w:t>
-      </w:r>
-    </w:p>
-    <w:p>
-      <w:r>
-        <w:t>Solidity v0.4.24 (</w:t>
+      <w:pPr>
+        <w:rPr>
+          <w:b/>
+          <w:bCs/>
+        </w:rPr>
+      </w:pPr>
+      <w:r>
+        <w:rPr>
+          <w:b/>
+          <w:bCs/>
+        </w:rPr>
+        <w:t xml:space="preserve">Add step-by-step instructions on how to run and test your project in the </w:t>
       </w:r>
       <w:proofErr w:type="spellStart"/>
       <w:r>
-        <w:t>solc-js</w:t>
+        <w:rPr>
+          <w:b/>
+          <w:bCs/>
+        </w:rPr>
+        <w:t>Project_Readme</w:t>
       </w:r>
       <w:proofErr w:type="spellEnd"/>
       <w:r>
-        <w:t>)</w:t>
-      </w:r>
-    </w:p>
-    <w:p>
-      <w:r>
-        <w:t>Ganache : Version 2.5.4 (2.5.4.1367)</w:t>
-      </w:r>
-    </w:p>
-    <w:p>
-      <w:r>
-        <w:t>"@truffle/</w:t>
-      </w:r>
-      <w:proofErr w:type="spellStart"/>
-      <w:r>
-        <w:t>hdwallet</w:t>
-      </w:r>
-      <w:proofErr w:type="spellEnd"/>
-      <w:r>
-        <w:t>-provider": "^2.1.11"</w:t>
-      </w:r>
-    </w:p>
-    <w:p>
-      <w:r>
-        <w:t>"lite-server": "2.4.0"</w:t>
-      </w:r>
-    </w:p>
-    <w:p/>
-    <w:p/>
-    <w:p>
-      <w:r>
-        <w:t>Submit Contract Address</w:t>
-      </w:r>
-      <w:r>
-        <w:t>:</w:t>
-      </w:r>
-    </w:p>
-    <w:p>
-      <w:hyperlink r:id="rId4" w:history="1">
+        <w:rPr>
+          <w:b/>
+          <w:bCs/>
+        </w:rPr>
+        <w:t xml:space="preserve"> file.</w:t>
+      </w:r>
+    </w:p>
+    <w:p>
+      <w:pPr>
+        <w:rPr>
+          <w:b/>
+          <w:bCs/>
+        </w:rPr>
+      </w:pPr>
+    </w:p>
+    <w:p>
+      <w:r>
+        <w:t>Contract Address</w:t>
+      </w:r>
+    </w:p>
+    <w:p>
+      <w:hyperlink r:id="rId5" w:history="1">
         <w:r>
           <w:rPr>
             <w:rStyle w:val="Hyperlink"/>
@@ -110,14 +88,18 @@
     </w:p>
     <w:p/>
     <w:p>
-      <w:proofErr w:type="spellStart"/>
-      <w:r>
-        <w:t>TrxId</w:t>
-      </w:r>
-      <w:proofErr w:type="spellEnd"/>
-    </w:p>
-    <w:p>
-      <w:hyperlink r:id="rId5" w:history="1">
+      <w:r>
+        <w:t>Transaction ID</w:t>
+      </w:r>
+    </w:p>
+    <w:p>
+      <w:pPr>
+        <w:rPr>
+          <w:color w:val="0563C1" w:themeColor="hyperlink"/>
+          <w:u w:val="single"/>
+        </w:rPr>
+      </w:pPr>
+      <w:hyperlink r:id="rId6" w:history="1">
         <w:r>
           <w:rPr>
             <w:rStyle w:val="Hyperlink"/>
@@ -129,6 +111,330 @@
     <w:p/>
     <w:p>
       <w:r>
+        <w:t>in order</w:t>
+      </w:r>
+      <w:r>
+        <w:t xml:space="preserve"> to run the project </w:t>
+      </w:r>
+    </w:p>
+    <w:p/>
+    <w:p>
+      <w:pPr>
+        <w:pStyle w:val="ListParagraph"/>
+        <w:numPr>
+          <w:ilvl w:val="0"/>
+          <w:numId w:val="3"/>
+        </w:numPr>
+      </w:pPr>
+      <w:r>
+        <w:t>Clone this repo</w:t>
+      </w:r>
+    </w:p>
+    <w:p>
+      <w:pPr>
+        <w:pStyle w:val="ListParagraph"/>
+        <w:numPr>
+          <w:ilvl w:val="0"/>
+          <w:numId w:val="3"/>
+        </w:numPr>
+      </w:pPr>
+      <w:r>
+        <w:t xml:space="preserve">Navigate to : </w:t>
+      </w:r>
+      <w:r>
+        <w:t>nd1309-Project-6b-Example-Template/project-6</w:t>
+      </w:r>
+    </w:p>
+    <w:p>
+      <w:pPr>
+        <w:pStyle w:val="ListParagraph"/>
+        <w:numPr>
+          <w:ilvl w:val="0"/>
+          <w:numId w:val="3"/>
+        </w:numPr>
+      </w:pPr>
+      <w:r>
+        <w:t xml:space="preserve">Run command : </w:t>
+      </w:r>
+      <w:proofErr w:type="spellStart"/>
+      <w:r>
+        <w:t>npm</w:t>
+      </w:r>
+      <w:proofErr w:type="spellEnd"/>
+      <w:r>
+        <w:t xml:space="preserve"> install</w:t>
+      </w:r>
+    </w:p>
+    <w:p>
+      <w:pPr>
+        <w:pStyle w:val="ListParagraph"/>
+        <w:numPr>
+          <w:ilvl w:val="0"/>
+          <w:numId w:val="3"/>
+        </w:numPr>
+      </w:pPr>
+      <w:r>
+        <w:t>In a separate terminal</w:t>
+      </w:r>
+    </w:p>
+    <w:p>
+      <w:pPr>
+        <w:pStyle w:val="ListParagraph"/>
+        <w:numPr>
+          <w:ilvl w:val="1"/>
+          <w:numId w:val="3"/>
+        </w:numPr>
+      </w:pPr>
+      <w:r>
+        <w:t>t</w:t>
+      </w:r>
+      <w:r>
+        <w:t>ruffle compile</w:t>
+      </w:r>
+    </w:p>
+    <w:p>
+      <w:pPr>
+        <w:pStyle w:val="ListParagraph"/>
+        <w:numPr>
+          <w:ilvl w:val="1"/>
+          <w:numId w:val="3"/>
+        </w:numPr>
+      </w:pPr>
+      <w:r>
+        <w:t>t</w:t>
+      </w:r>
+      <w:r>
+        <w:t>ruffle migrate –</w:t>
+      </w:r>
+      <w:r>
+        <w:t>-</w:t>
+      </w:r>
+      <w:r>
+        <w:t>reset</w:t>
+      </w:r>
+    </w:p>
+    <w:p>
+      <w:pPr>
+        <w:pStyle w:val="ListParagraph"/>
+        <w:numPr>
+          <w:ilvl w:val="1"/>
+          <w:numId w:val="3"/>
+        </w:numPr>
+      </w:pPr>
+      <w:r>
+        <w:t>t</w:t>
+      </w:r>
+      <w:r>
+        <w:t>ruffle test</w:t>
+      </w:r>
+    </w:p>
+    <w:p>
+      <w:pPr>
+        <w:pStyle w:val="ListParagraph"/>
+        <w:numPr>
+          <w:ilvl w:val="1"/>
+          <w:numId w:val="3"/>
+        </w:numPr>
+      </w:pPr>
+      <w:r>
+        <w:t>truffle develo</w:t>
+      </w:r>
+      <w:r>
+        <w:t>p</w:t>
+      </w:r>
+    </w:p>
+    <w:p>
+      <w:pPr>
+        <w:pStyle w:val="ListParagraph"/>
+        <w:numPr>
+          <w:ilvl w:val="1"/>
+          <w:numId w:val="3"/>
+        </w:numPr>
+      </w:pPr>
+      <w:r>
+        <w:t xml:space="preserve">truffle migrate --network </w:t>
+      </w:r>
+      <w:proofErr w:type="spellStart"/>
+      <w:r>
+        <w:t>sepolia</w:t>
+      </w:r>
+      <w:proofErr w:type="spellEnd"/>
+    </w:p>
+    <w:p>
+      <w:pPr>
+        <w:pStyle w:val="ListParagraph"/>
+        <w:numPr>
+          <w:ilvl w:val="0"/>
+          <w:numId w:val="3"/>
+        </w:numPr>
+      </w:pPr>
+      <w:r>
+        <w:t xml:space="preserve">in a separate terminal   </w:t>
+      </w:r>
+      <w:proofErr w:type="spellStart"/>
+      <w:r>
+        <w:t>npm</w:t>
+      </w:r>
+      <w:proofErr w:type="spellEnd"/>
+      <w:r>
+        <w:t xml:space="preserve"> run dev (will start the UI project)</w:t>
+      </w:r>
+    </w:p>
+    <w:p/>
+    <w:p/>
+    <w:p>
+      <w:r>
+        <w:t>Libraries:</w:t>
+      </w:r>
+    </w:p>
+    <w:p>
+      <w:pPr>
+        <w:rPr>
+          <w:b/>
+          <w:bCs/>
+        </w:rPr>
+      </w:pPr>
+      <w:r>
+        <w:rPr>
+          <w:b/>
+          <w:bCs/>
+        </w:rPr>
+        <w:t xml:space="preserve">Explain why libraries listed in the </w:t>
+      </w:r>
+      <w:proofErr w:type="spellStart"/>
+      <w:r>
+        <w:rPr>
+          <w:b/>
+          <w:bCs/>
+        </w:rPr>
+        <w:t>Project_Readme</w:t>
+      </w:r>
+      <w:proofErr w:type="spellEnd"/>
+      <w:r>
+        <w:rPr>
+          <w:b/>
+          <w:bCs/>
+        </w:rPr>
+        <w:t xml:space="preserve"> file were adopted in your project</w:t>
+      </w:r>
+    </w:p>
+    <w:p>
+      <w:r>
+        <w:t>Node v10.24.1</w:t>
+      </w:r>
+      <w:r>
+        <w:t xml:space="preserve"> - </w:t>
+      </w:r>
+      <w:r>
+        <w:t>Node.js is a JavaScript runtime environment that allows developers to run JavaScript code on the server side.</w:t>
+      </w:r>
+    </w:p>
+    <w:p>
+      <w:r>
+        <w:t>NPM 6.14.12</w:t>
+      </w:r>
+      <w:r>
+        <w:t xml:space="preserve"> - </w:t>
+      </w:r>
+      <w:r>
+        <w:t>NPM simplifies the process of installing, managing, and sharing third-party libraries and tools in Node.js project</w:t>
+      </w:r>
+    </w:p>
+    <w:p>
+      <w:r>
+        <w:t>Truffle v4.1.14 (core: 4.1.14)</w:t>
+      </w:r>
+      <w:r>
+        <w:t xml:space="preserve"> -</w:t>
+      </w:r>
+      <w:r>
+        <w:t xml:space="preserve"> </w:t>
+      </w:r>
+      <w:r>
+        <w:t>Truffle helps compile</w:t>
+      </w:r>
+      <w:r>
+        <w:t xml:space="preserve">/test/deploy </w:t>
+      </w:r>
+      <w:r>
+        <w:t>smart contracts</w:t>
+      </w:r>
+      <w:r>
+        <w:t xml:space="preserve"> </w:t>
+      </w:r>
+    </w:p>
+    <w:p>
+      <w:r>
+        <w:t>Solidity v0.4.24 (</w:t>
+      </w:r>
+      <w:proofErr w:type="spellStart"/>
+      <w:r>
+        <w:t>solc-js</w:t>
+      </w:r>
+      <w:proofErr w:type="spellEnd"/>
+      <w:r>
+        <w:t>)</w:t>
+      </w:r>
+      <w:r>
+        <w:t xml:space="preserve"> - </w:t>
+      </w:r>
+      <w:r>
+        <w:t>Solidity is specifically designed for writing smart contracts.</w:t>
+      </w:r>
+    </w:p>
+    <w:p>
+      <w:r>
+        <w:t>Ganache : Version 2.5.4 (2.5.4.1367)</w:t>
+      </w:r>
+      <w:r>
+        <w:t xml:space="preserve"> - </w:t>
+      </w:r>
+      <w:r>
+        <w:t>Ganache enables to run a private Ethereum blockchain on local machine</w:t>
+      </w:r>
+    </w:p>
+    <w:p>
+      <w:r>
+        <w:t>"@truffle/</w:t>
+      </w:r>
+      <w:proofErr w:type="spellStart"/>
+      <w:r>
+        <w:t>hdwallet</w:t>
+      </w:r>
+      <w:proofErr w:type="spellEnd"/>
+      <w:r>
+        <w:t>-provider": "^2.1.11"</w:t>
+      </w:r>
+      <w:r>
+        <w:t xml:space="preserve"> - </w:t>
+      </w:r>
+      <w:r>
+        <w:t>is a convenient way to provide Ethereum address and private key for development purposes.</w:t>
+      </w:r>
+    </w:p>
+    <w:p>
+      <w:r>
+        <w:t>"lite-server": "2.4.0"</w:t>
+      </w:r>
+      <w:r>
+        <w:t xml:space="preserve"> - </w:t>
+      </w:r>
+      <w:r>
+        <w:t>development server used to run web applications on browser</w:t>
+      </w:r>
+    </w:p>
+    <w:p/>
+    <w:p>
+      <w:r>
+        <w:t>Submit Contract Address</w:t>
+      </w:r>
+      <w:r>
+        <w:t>:</w:t>
+      </w:r>
+    </w:p>
+    <w:p/>
+    <w:p>
+      <w:r>
         <w:t>Sequence Diagram</w:t>
       </w:r>
     </w:p>
@@ -137,6 +443,7 @@
         <w:rPr>
           <w:noProof/>
         </w:rPr>
+        <w:lastRenderedPageBreak/>
         <w:drawing>
           <wp:inline distT="0" distB="0" distL="0" distR="0" wp14:anchorId="4318CD4E" wp14:editId="5F47E083">
             <wp:extent cx="4387206" cy="2290618"/>
@@ -153,7 +460,7 @@
                     <pic:cNvPicPr/>
                   </pic:nvPicPr>
                   <pic:blipFill>
-                    <a:blip r:embed="rId6" cstate="print">
+                    <a:blip r:embed="rId7" cstate="print">
                       <a:extLst>
                         <a:ext uri="{28A0092B-C50C-407E-A947-70E740481C1C}">
                           <a14:useLocalDpi xmlns:a14="http://schemas.microsoft.com/office/drawing/2010/main" val="0"/>
@@ -191,7 +498,6 @@
         <w:rPr>
           <w:noProof/>
         </w:rPr>
-        <w:lastRenderedPageBreak/>
         <w:drawing>
           <wp:inline distT="0" distB="0" distL="0" distR="0" wp14:anchorId="25301B19" wp14:editId="42677B50">
             <wp:extent cx="5308600" cy="3632200"/>
@@ -208,7 +514,7 @@
                     <pic:cNvPicPr/>
                   </pic:nvPicPr>
                   <pic:blipFill>
-                    <a:blip r:embed="rId7">
+                    <a:blip r:embed="rId8">
                       <a:extLst>
                         <a:ext uri="{28A0092B-C50C-407E-A947-70E740481C1C}">
                           <a14:useLocalDpi xmlns:a14="http://schemas.microsoft.com/office/drawing/2010/main" val="0"/>
@@ -256,6 +562,7 @@
         <w:rPr>
           <w:noProof/>
         </w:rPr>
+        <w:lastRenderedPageBreak/>
         <w:drawing>
           <wp:inline distT="0" distB="0" distL="0" distR="0" wp14:anchorId="34B4EE2E" wp14:editId="12146F95">
             <wp:extent cx="6858000" cy="3380105"/>
@@ -272,7 +579,7 @@
                     <pic:cNvPicPr/>
                   </pic:nvPicPr>
                   <pic:blipFill>
-                    <a:blip r:embed="rId8">
+                    <a:blip r:embed="rId9">
                       <a:extLst>
                         <a:ext uri="{28A0092B-C50C-407E-A947-70E740481C1C}">
                           <a14:useLocalDpi xmlns:a14="http://schemas.microsoft.com/office/drawing/2010/main" val="0"/>
@@ -301,6 +608,145 @@
     </w:p>
     <w:p/>
     <w:p/>
+    <w:p/>
+    <w:p/>
+    <w:p>
+      <w:r>
+        <w:t>Class Diagram</w:t>
+      </w:r>
+    </w:p>
+    <w:p>
+      <w:pPr>
+        <w:rPr>
+          <w:b/>
+          <w:bCs/>
+        </w:rPr>
+      </w:pPr>
+      <w:r>
+        <w:rPr>
+          <w:b/>
+          <w:bCs/>
+        </w:rPr>
+        <w:t>Provide a screenshot of the Classes (Data Model) UML diagram in your report.</w:t>
+      </w:r>
+    </w:p>
+    <w:p>
+      <w:r>
+        <w:lastRenderedPageBreak/>
+        <w:t xml:space="preserve"> </w:t>
+      </w:r>
+      <w:r>
+        <w:drawing>
+          <wp:inline distT="0" distB="0" distL="0" distR="0" wp14:anchorId="487F3301" wp14:editId="593250DE">
+            <wp:extent cx="6858000" cy="5401945"/>
+            <wp:effectExtent l="0" t="0" r="0" b="0"/>
+            <wp:docPr id="7" name="Picture 7"/>
+            <wp:cNvGraphicFramePr>
+              <a:graphicFrameLocks xmlns:a="http://schemas.openxmlformats.org/drawingml/2006/main" noChangeAspect="1"/>
+            </wp:cNvGraphicFramePr>
+            <a:graphic xmlns:a="http://schemas.openxmlformats.org/drawingml/2006/main">
+              <a:graphicData uri="http://schemas.openxmlformats.org/drawingml/2006/picture">
+                <pic:pic xmlns:pic="http://schemas.openxmlformats.org/drawingml/2006/picture">
+                  <pic:nvPicPr>
+                    <pic:cNvPr id="7" name="Picture 7"/>
+                    <pic:cNvPicPr/>
+                  </pic:nvPicPr>
+                  <pic:blipFill>
+                    <a:blip r:embed="rId10"/>
+                    <a:stretch>
+                      <a:fillRect/>
+                    </a:stretch>
+                  </pic:blipFill>
+                  <pic:spPr>
+                    <a:xfrm>
+                      <a:off x="0" y="0"/>
+                      <a:ext cx="6858000" cy="5401945"/>
+                    </a:xfrm>
+                    <a:prstGeom prst="rect">
+                      <a:avLst/>
+                    </a:prstGeom>
+                  </pic:spPr>
+                </pic:pic>
+              </a:graphicData>
+            </a:graphic>
+          </wp:inline>
+        </w:drawing>
+      </w:r>
+    </w:p>
+    <w:p/>
+    <w:p/>
+    <w:p>
+      <w:pPr>
+        <w:rPr>
+          <w:b/>
+          <w:bCs/>
+        </w:rPr>
+      </w:pPr>
+      <w:r>
+        <w:rPr>
+          <w:b/>
+          <w:bCs/>
+        </w:rPr>
+        <w:t>Provide a screenshot that confirms the contract passes all test cases successfully.</w:t>
+      </w:r>
+    </w:p>
+    <w:p>
+      <w:pPr>
+        <w:rPr>
+          <w:b/>
+          <w:bCs/>
+        </w:rPr>
+      </w:pPr>
+    </w:p>
+    <w:p>
+      <w:pPr>
+        <w:rPr>
+          <w:b/>
+          <w:bCs/>
+        </w:rPr>
+      </w:pPr>
+      <w:r>
+        <w:rPr>
+          <w:b/>
+          <w:bCs/>
+        </w:rPr>
+        <w:drawing>
+          <wp:inline distT="0" distB="0" distL="0" distR="0" wp14:anchorId="21EC0264" wp14:editId="6185FA9F">
+            <wp:extent cx="6031346" cy="2356591"/>
+            <wp:effectExtent l="0" t="0" r="1270" b="5715"/>
+            <wp:docPr id="9" name="Picture 9" descr="A screenshot of a computer&#10;&#10;Description automatically generated"/>
+            <wp:cNvGraphicFramePr>
+              <a:graphicFrameLocks xmlns:a="http://schemas.openxmlformats.org/drawingml/2006/main" noChangeAspect="1"/>
+            </wp:cNvGraphicFramePr>
+            <a:graphic xmlns:a="http://schemas.openxmlformats.org/drawingml/2006/main">
+              <a:graphicData uri="http://schemas.openxmlformats.org/drawingml/2006/picture">
+                <pic:pic xmlns:pic="http://schemas.openxmlformats.org/drawingml/2006/picture">
+                  <pic:nvPicPr>
+                    <pic:cNvPr id="9" name="Picture 9" descr="A screenshot of a computer&#10;&#10;Description automatically generated"/>
+                    <pic:cNvPicPr/>
+                  </pic:nvPicPr>
+                  <pic:blipFill>
+                    <a:blip r:embed="rId11"/>
+                    <a:stretch>
+                      <a:fillRect/>
+                    </a:stretch>
+                  </pic:blipFill>
+                  <pic:spPr>
+                    <a:xfrm>
+                      <a:off x="0" y="0"/>
+                      <a:ext cx="6094977" cy="2381453"/>
+                    </a:xfrm>
+                    <a:prstGeom prst="rect">
+                      <a:avLst/>
+                    </a:prstGeom>
+                  </pic:spPr>
+                </pic:pic>
+              </a:graphicData>
+            </a:graphic>
+          </wp:inline>
+        </w:drawing>
+      </w:r>
+    </w:p>
     <w:p>
       <w:r>
         <w:t>Front end</w:t>
@@ -308,11 +754,14 @@
     </w:p>
     <w:p>
       <w:r>
+        <w:rPr>
+          <w:noProof/>
+        </w:rPr>
         <w:lastRenderedPageBreak/>
         <w:drawing>
-          <wp:inline distT="0" distB="0" distL="0" distR="0" wp14:anchorId="78576EBF" wp14:editId="61178E45">
-            <wp:extent cx="6858000" cy="3422650"/>
-            <wp:effectExtent l="0" t="0" r="0" b="6350"/>
+          <wp:inline distT="0" distB="0" distL="0" distR="0" wp14:anchorId="78576EBF" wp14:editId="75383A2E">
+            <wp:extent cx="4742873" cy="2367045"/>
+            <wp:effectExtent l="0" t="0" r="0" b="0"/>
             <wp:docPr id="4" name="Picture 4" descr="A screenshot of a login form&#10;&#10;Description automatically generated"/>
             <wp:cNvGraphicFramePr>
               <a:graphicFrameLocks xmlns:a="http://schemas.openxmlformats.org/drawingml/2006/main" noChangeAspect="1"/>
@@ -325,7 +774,7 @@
                     <pic:cNvPicPr/>
                   </pic:nvPicPr>
                   <pic:blipFill>
-                    <a:blip r:embed="rId9"/>
+                    <a:blip r:embed="rId12"/>
                     <a:stretch>
                       <a:fillRect/>
                     </a:stretch>
@@ -333,7 +782,7 @@
                   <pic:spPr>
                     <a:xfrm>
                       <a:off x="0" y="0"/>
-                      <a:ext cx="6858000" cy="3422650"/>
+                      <a:ext cx="4750921" cy="2371062"/>
                     </a:xfrm>
                     <a:prstGeom prst="rect">
                       <a:avLst/>
@@ -348,10 +797,13 @@
     </w:p>
     <w:p>
       <w:r>
+        <w:rPr>
+          <w:noProof/>
+        </w:rPr>
         <w:drawing>
-          <wp:inline distT="0" distB="0" distL="0" distR="0" wp14:anchorId="56C46B8D" wp14:editId="21DB1D3C">
-            <wp:extent cx="6858000" cy="4695190"/>
-            <wp:effectExtent l="0" t="0" r="0" b="3810"/>
+          <wp:inline distT="0" distB="0" distL="0" distR="0" wp14:anchorId="56C46B8D" wp14:editId="76710614">
+            <wp:extent cx="4761345" cy="3259758"/>
+            <wp:effectExtent l="0" t="0" r="1270" b="4445"/>
             <wp:docPr id="5" name="Picture 5" descr="A screenshot of a computer&#10;&#10;Description automatically generated"/>
             <wp:cNvGraphicFramePr>
               <a:graphicFrameLocks xmlns:a="http://schemas.openxmlformats.org/drawingml/2006/main" noChangeAspect="1"/>
@@ -364,7 +816,7 @@
                     <pic:cNvPicPr/>
                   </pic:nvPicPr>
                   <pic:blipFill>
-                    <a:blip r:embed="rId10"/>
+                    <a:blip r:embed="rId13"/>
                     <a:stretch>
                       <a:fillRect/>
                     </a:stretch>
@@ -372,7 +824,7 @@
                   <pic:spPr>
                     <a:xfrm>
                       <a:off x="0" y="0"/>
-                      <a:ext cx="6858000" cy="4695190"/>
+                      <a:ext cx="4771531" cy="3266732"/>
                     </a:xfrm>
                     <a:prstGeom prst="rect">
                       <a:avLst/>
@@ -387,10 +839,12 @@
     </w:p>
     <w:p>
       <w:r>
-        <w:lastRenderedPageBreak/>
+        <w:rPr>
+          <w:noProof/>
+        </w:rPr>
         <w:drawing>
-          <wp:inline distT="0" distB="0" distL="0" distR="0" wp14:anchorId="179E90CE" wp14:editId="4E858600">
-            <wp:extent cx="6858000" cy="4878070"/>
+          <wp:inline distT="0" distB="0" distL="0" distR="0" wp14:anchorId="179E90CE" wp14:editId="76274F15">
+            <wp:extent cx="4576618" cy="3255331"/>
             <wp:effectExtent l="0" t="0" r="0" b="0"/>
             <wp:docPr id="6" name="Picture 6" descr="A screenshot of a computer&#10;&#10;Description automatically generated"/>
             <wp:cNvGraphicFramePr>
@@ -404,7 +858,7 @@
                     <pic:cNvPicPr/>
                   </pic:nvPicPr>
                   <pic:blipFill>
-                    <a:blip r:embed="rId11"/>
+                    <a:blip r:embed="rId14"/>
                     <a:stretch>
                       <a:fillRect/>
                     </a:stretch>
@@ -412,7 +866,7 @@
                   <pic:spPr>
                     <a:xfrm>
                       <a:off x="0" y="0"/>
-                      <a:ext cx="6858000" cy="4878070"/>
+                      <a:ext cx="4588163" cy="3263543"/>
                     </a:xfrm>
                     <a:prstGeom prst="rect">
                       <a:avLst/>
@@ -433,6 +887,287 @@
     </w:sectPr>
   </w:body>
 </w:document>
+</file>
+
+<file path=word/numbering.xml><?xml version="1.0" encoding="utf-8"?>
+<w:numbering xmlns:wpc="http://schemas.microsoft.com/office/word/2010/wordprocessingCanvas" xmlns:cx="http://schemas.microsoft.com/office/drawing/2014/chartex" xmlns:cx1="http://schemas.microsoft.com/office/drawing/2015/9/8/chartex" xmlns:cx2="http://schemas.microsoft.com/office/drawing/2015/10/21/chartex" xmlns:cx3="http://schemas.microsoft.com/office/drawing/2016/5/9/chartex" xmlns:cx4="http://schemas.microsoft.com/office/drawing/2016/5/10/chartex" xmlns:cx5="http://schemas.microsoft.com/office/drawing/2016/5/11/chartex" xmlns:cx6="http://schemas.microsoft.com/office/drawing/2016/5/12/chartex" xmlns:cx7="http://schemas.microsoft.com/office/drawing/2016/5/13/chartex" xmlns:cx8="http://schemas.microsoft.com/office/drawing/2016/5/14/chartex" xmlns:mc="http://schemas.openxmlformats.org/markup-compatibility/2006" xmlns:aink="http://schemas.microsoft.com/office/drawing/2016/ink" xmlns:am3d="http://schemas.microsoft.com/office/drawing/2017/model3d" xmlns:o="urn:schemas-microsoft-com:office:office" xmlns:r="http://schemas.openxmlformats.org/officeDocument/2006/relationships" xmlns:m="http://schemas.openxmlformats.org/officeDocument/2006/math" xmlns:v="urn:schemas-microsoft-com:vml" xmlns:wp14="http://schemas.microsoft.com/office/word/2010/wordprocessingDrawing" xmlns:wp="http://schemas.openxmlformats.org/drawingml/2006/wordprocessingDrawing" xmlns:w10="urn:schemas-microsoft-com:office:word" xmlns:w="http://schemas.openxmlformats.org/wordprocessingml/2006/main" xmlns:w14="http://schemas.microsoft.com/office/word/2010/wordml" xmlns:w15="http://schemas.microsoft.com/office/word/2012/wordml" xmlns:w16cex="http://schemas.microsoft.com/office/word/2018/wordml/cex" xmlns:w16cid="http://schemas.microsoft.com/office/word/2016/wordml/cid" xmlns:w16="http://schemas.microsoft.com/office/word/2018/wordml" xmlns:w16se="http://schemas.microsoft.com/office/word/2015/wordml/symex" xmlns:wpg="http://schemas.microsoft.com/office/word/2010/wordprocessingGroup" xmlns:wpi="http://schemas.microsoft.com/office/word/2010/wordprocessingInk" xmlns:wne="http://schemas.microsoft.com/office/word/2006/wordml" xmlns:wps="http://schemas.microsoft.com/office/word/2010/wordprocessingShape" mc:Ignorable="w14 w15 w16se w16cid w16 w16cex wp14">
+  <w:abstractNum w:abstractNumId="0" w15:restartNumberingAfterBreak="0">
+    <w:nsid w:val="4B03768C"/>
+    <w:multiLevelType w:val="hybridMultilevel"/>
+    <w:tmpl w:val="4080C3D2"/>
+    <w:lvl w:ilvl="0" w:tplc="0409000F">
+      <w:start w:val="1"/>
+      <w:numFmt w:val="decimal"/>
+      <w:lvlText w:val="%1."/>
+      <w:lvlJc w:val="left"/>
+      <w:pPr>
+        <w:ind w:left="720" w:hanging="360"/>
+      </w:pPr>
+      <w:rPr>
+        <w:rFonts w:hint="default"/>
+      </w:rPr>
+    </w:lvl>
+    <w:lvl w:ilvl="1" w:tplc="04090019" w:tentative="1">
+      <w:start w:val="1"/>
+      <w:numFmt w:val="lowerLetter"/>
+      <w:lvlText w:val="%2."/>
+      <w:lvlJc w:val="left"/>
+      <w:pPr>
+        <w:ind w:left="1440" w:hanging="360"/>
+      </w:pPr>
+    </w:lvl>
+    <w:lvl w:ilvl="2" w:tplc="0409001B" w:tentative="1">
+      <w:start w:val="1"/>
+      <w:numFmt w:val="lowerRoman"/>
+      <w:lvlText w:val="%3."/>
+      <w:lvlJc w:val="right"/>
+      <w:pPr>
+        <w:ind w:left="2160" w:hanging="180"/>
+      </w:pPr>
+    </w:lvl>
+    <w:lvl w:ilvl="3" w:tplc="0409000F" w:tentative="1">
+      <w:start w:val="1"/>
+      <w:numFmt w:val="decimal"/>
+      <w:lvlText w:val="%4."/>
+      <w:lvlJc w:val="left"/>
+      <w:pPr>
+        <w:ind w:left="2880" w:hanging="360"/>
+      </w:pPr>
+    </w:lvl>
+    <w:lvl w:ilvl="4" w:tplc="04090019" w:tentative="1">
+      <w:start w:val="1"/>
+      <w:numFmt w:val="lowerLetter"/>
+      <w:lvlText w:val="%5."/>
+      <w:lvlJc w:val="left"/>
+      <w:pPr>
+        <w:ind w:left="3600" w:hanging="360"/>
+      </w:pPr>
+    </w:lvl>
+    <w:lvl w:ilvl="5" w:tplc="0409001B" w:tentative="1">
+      <w:start w:val="1"/>
+      <w:numFmt w:val="lowerRoman"/>
+      <w:lvlText w:val="%6."/>
+      <w:lvlJc w:val="right"/>
+      <w:pPr>
+        <w:ind w:left="4320" w:hanging="180"/>
+      </w:pPr>
+    </w:lvl>
+    <w:lvl w:ilvl="6" w:tplc="0409000F" w:tentative="1">
+      <w:start w:val="1"/>
+      <w:numFmt w:val="decimal"/>
+      <w:lvlText w:val="%7."/>
+      <w:lvlJc w:val="left"/>
+      <w:pPr>
+        <w:ind w:left="5040" w:hanging="360"/>
+      </w:pPr>
+    </w:lvl>
+    <w:lvl w:ilvl="7" w:tplc="04090019" w:tentative="1">
+      <w:start w:val="1"/>
+      <w:numFmt w:val="lowerLetter"/>
+      <w:lvlText w:val="%8."/>
+      <w:lvlJc w:val="left"/>
+      <w:pPr>
+        <w:ind w:left="5760" w:hanging="360"/>
+      </w:pPr>
+    </w:lvl>
+    <w:lvl w:ilvl="8" w:tplc="0409001B" w:tentative="1">
+      <w:start w:val="1"/>
+      <w:numFmt w:val="lowerRoman"/>
+      <w:lvlText w:val="%9."/>
+      <w:lvlJc w:val="right"/>
+      <w:pPr>
+        <w:ind w:left="6480" w:hanging="180"/>
+      </w:pPr>
+    </w:lvl>
+  </w:abstractNum>
+  <w:abstractNum w:abstractNumId="1" w15:restartNumberingAfterBreak="0">
+    <w:nsid w:val="743260DA"/>
+    <w:multiLevelType w:val="hybridMultilevel"/>
+    <w:tmpl w:val="AC804012"/>
+    <w:lvl w:ilvl="0" w:tplc="0409000F">
+      <w:start w:val="1"/>
+      <w:numFmt w:val="decimal"/>
+      <w:lvlText w:val="%1."/>
+      <w:lvlJc w:val="left"/>
+      <w:pPr>
+        <w:ind w:left="720" w:hanging="360"/>
+      </w:pPr>
+      <w:rPr>
+        <w:rFonts w:hint="default"/>
+      </w:rPr>
+    </w:lvl>
+    <w:lvl w:ilvl="1" w:tplc="04090019">
+      <w:start w:val="1"/>
+      <w:numFmt w:val="lowerLetter"/>
+      <w:lvlText w:val="%2."/>
+      <w:lvlJc w:val="left"/>
+      <w:pPr>
+        <w:ind w:left="1440" w:hanging="360"/>
+      </w:pPr>
+    </w:lvl>
+    <w:lvl w:ilvl="2" w:tplc="0409001B" w:tentative="1">
+      <w:start w:val="1"/>
+      <w:numFmt w:val="lowerRoman"/>
+      <w:lvlText w:val="%3."/>
+      <w:lvlJc w:val="right"/>
+      <w:pPr>
+        <w:ind w:left="2160" w:hanging="180"/>
+      </w:pPr>
+    </w:lvl>
+    <w:lvl w:ilvl="3" w:tplc="0409000F" w:tentative="1">
+      <w:start w:val="1"/>
+      <w:numFmt w:val="decimal"/>
+      <w:lvlText w:val="%4."/>
+      <w:lvlJc w:val="left"/>
+      <w:pPr>
+        <w:ind w:left="2880" w:hanging="360"/>
+      </w:pPr>
+    </w:lvl>
+    <w:lvl w:ilvl="4" w:tplc="04090019" w:tentative="1">
+      <w:start w:val="1"/>
+      <w:numFmt w:val="lowerLetter"/>
+      <w:lvlText w:val="%5."/>
+      <w:lvlJc w:val="left"/>
+      <w:pPr>
+        <w:ind w:left="3600" w:hanging="360"/>
+      </w:pPr>
+    </w:lvl>
+    <w:lvl w:ilvl="5" w:tplc="0409001B" w:tentative="1">
+      <w:start w:val="1"/>
+      <w:numFmt w:val="lowerRoman"/>
+      <w:lvlText w:val="%6."/>
+      <w:lvlJc w:val="right"/>
+      <w:pPr>
+        <w:ind w:left="4320" w:hanging="180"/>
+      </w:pPr>
+    </w:lvl>
+    <w:lvl w:ilvl="6" w:tplc="0409000F" w:tentative="1">
+      <w:start w:val="1"/>
+      <w:numFmt w:val="decimal"/>
+      <w:lvlText w:val="%7."/>
+      <w:lvlJc w:val="left"/>
+      <w:pPr>
+        <w:ind w:left="5040" w:hanging="360"/>
+      </w:pPr>
+    </w:lvl>
+    <w:lvl w:ilvl="7" w:tplc="04090019" w:tentative="1">
+      <w:start w:val="1"/>
+      <w:numFmt w:val="lowerLetter"/>
+      <w:lvlText w:val="%8."/>
+      <w:lvlJc w:val="left"/>
+      <w:pPr>
+        <w:ind w:left="5760" w:hanging="360"/>
+      </w:pPr>
+    </w:lvl>
+    <w:lvl w:ilvl="8" w:tplc="0409001B" w:tentative="1">
+      <w:start w:val="1"/>
+      <w:numFmt w:val="lowerRoman"/>
+      <w:lvlText w:val="%9."/>
+      <w:lvlJc w:val="right"/>
+      <w:pPr>
+        <w:ind w:left="6480" w:hanging="180"/>
+      </w:pPr>
+    </w:lvl>
+  </w:abstractNum>
+  <w:abstractNum w:abstractNumId="2" w15:restartNumberingAfterBreak="0">
+    <w:nsid w:val="761E2460"/>
+    <w:multiLevelType w:val="hybridMultilevel"/>
+    <w:tmpl w:val="54C8085C"/>
+    <w:lvl w:ilvl="0" w:tplc="0409000F">
+      <w:start w:val="1"/>
+      <w:numFmt w:val="decimal"/>
+      <w:lvlText w:val="%1."/>
+      <w:lvlJc w:val="left"/>
+      <w:pPr>
+        <w:ind w:left="720" w:hanging="360"/>
+      </w:pPr>
+      <w:rPr>
+        <w:rFonts w:hint="default"/>
+      </w:rPr>
+    </w:lvl>
+    <w:lvl w:ilvl="1" w:tplc="04090019" w:tentative="1">
+      <w:start w:val="1"/>
+      <w:numFmt w:val="lowerLetter"/>
+      <w:lvlText w:val="%2."/>
+      <w:lvlJc w:val="left"/>
+      <w:pPr>
+        <w:ind w:left="1440" w:hanging="360"/>
+      </w:pPr>
+    </w:lvl>
+    <w:lvl w:ilvl="2" w:tplc="0409001B" w:tentative="1">
+      <w:start w:val="1"/>
+      <w:numFmt w:val="lowerRoman"/>
+      <w:lvlText w:val="%3."/>
+      <w:lvlJc w:val="right"/>
+      <w:pPr>
+        <w:ind w:left="2160" w:hanging="180"/>
+      </w:pPr>
+    </w:lvl>
+    <w:lvl w:ilvl="3" w:tplc="0409000F" w:tentative="1">
+      <w:start w:val="1"/>
+      <w:numFmt w:val="decimal"/>
+      <w:lvlText w:val="%4."/>
+      <w:lvlJc w:val="left"/>
+      <w:pPr>
+        <w:ind w:left="2880" w:hanging="360"/>
+      </w:pPr>
+    </w:lvl>
+    <w:lvl w:ilvl="4" w:tplc="04090019" w:tentative="1">
+      <w:start w:val="1"/>
+      <w:numFmt w:val="lowerLetter"/>
+      <w:lvlText w:val="%5."/>
+      <w:lvlJc w:val="left"/>
+      <w:pPr>
+        <w:ind w:left="3600" w:hanging="360"/>
+      </w:pPr>
+    </w:lvl>
+    <w:lvl w:ilvl="5" w:tplc="0409001B" w:tentative="1">
+      <w:start w:val="1"/>
+      <w:numFmt w:val="lowerRoman"/>
+      <w:lvlText w:val="%6."/>
+      <w:lvlJc w:val="right"/>
+      <w:pPr>
+        <w:ind w:left="4320" w:hanging="180"/>
+      </w:pPr>
+    </w:lvl>
+    <w:lvl w:ilvl="6" w:tplc="0409000F" w:tentative="1">
+      <w:start w:val="1"/>
+      <w:numFmt w:val="decimal"/>
+      <w:lvlText w:val="%7."/>
+      <w:lvlJc w:val="left"/>
+      <w:pPr>
+        <w:ind w:left="5040" w:hanging="360"/>
+      </w:pPr>
+    </w:lvl>
+    <w:lvl w:ilvl="7" w:tplc="04090019" w:tentative="1">
+      <w:start w:val="1"/>
+      <w:numFmt w:val="lowerLetter"/>
+      <w:lvlText w:val="%8."/>
+      <w:lvlJc w:val="left"/>
+      <w:pPr>
+        <w:ind w:left="5760" w:hanging="360"/>
+      </w:pPr>
+    </w:lvl>
+    <w:lvl w:ilvl="8" w:tplc="0409001B" w:tentative="1">
+      <w:start w:val="1"/>
+      <w:numFmt w:val="lowerRoman"/>
+      <w:lvlText w:val="%9."/>
+      <w:lvlJc w:val="right"/>
+      <w:pPr>
+        <w:ind w:left="6480" w:hanging="180"/>
+      </w:pPr>
+    </w:lvl>
+  </w:abstractNum>
+  <w:num w:numId="1">
+    <w:abstractNumId w:val="0"/>
+  </w:num>
+  <w:num w:numId="2">
+    <w:abstractNumId w:val="2"/>
+  </w:num>
+  <w:num w:numId="3">
+    <w:abstractNumId w:val="1"/>
+  </w:num>
+</w:numbering>
 </file>
 
 <file path=word/styles.xml><?xml version="1.0" encoding="utf-8"?>
@@ -554,6 +1289,7 @@
     <w:lsdException w:name="HTML Sample" w:semiHidden="1" w:unhideWhenUsed="1"/>
     <w:lsdException w:name="HTML Typewriter" w:semiHidden="1" w:unhideWhenUsed="1"/>
     <w:lsdException w:name="HTML Variable" w:semiHidden="1" w:unhideWhenUsed="1"/>
+    <w:lsdException w:name="Normal Table" w:semiHidden="1" w:unhideWhenUsed="1"/>
     <w:lsdException w:name="annotation subject" w:semiHidden="1" w:unhideWhenUsed="1"/>
     <w:lsdException w:name="No List" w:semiHidden="1" w:unhideWhenUsed="1"/>
     <w:lsdException w:name="Outline List 1" w:semiHidden="1" w:unhideWhenUsed="1"/>
@@ -600,8 +1336,10 @@
     <w:lsdException w:name="Table Subtle 2" w:semiHidden="1" w:unhideWhenUsed="1"/>
     <w:lsdException w:name="Table Web 1" w:semiHidden="1" w:unhideWhenUsed="1"/>
     <w:lsdException w:name="Table Web 2" w:semiHidden="1" w:unhideWhenUsed="1"/>
+    <w:lsdException w:name="Table Web 3" w:semiHidden="1" w:unhideWhenUsed="1"/>
     <w:lsdException w:name="Balloon Text" w:semiHidden="1" w:unhideWhenUsed="1"/>
     <w:lsdException w:name="Table Grid" w:uiPriority="39"/>
+    <w:lsdException w:name="Table Theme" w:semiHidden="1" w:unhideWhenUsed="1"/>
     <w:lsdException w:name="Placeholder Text" w:semiHidden="1"/>
     <w:lsdException w:name="No Spacing" w:uiPriority="1" w:qFormat="1"/>
     <w:lsdException w:name="Light Shading" w:uiPriority="60"/>
@@ -912,6 +1650,29 @@
       <w:szCs w:val="48"/>
     </w:rPr>
   </w:style>
+  <w:style w:type="paragraph" w:styleId="ListParagraph">
+    <w:name w:val="List Paragraph"/>
+    <w:basedOn w:val="Normal"/>
+    <w:uiPriority w:val="34"/>
+    <w:qFormat/>
+    <w:rsid w:val="00A62D61"/>
+    <w:pPr>
+      <w:ind w:left="720"/>
+      <w:contextualSpacing/>
+    </w:pPr>
+  </w:style>
+  <w:style w:type="character" w:styleId="FollowedHyperlink">
+    <w:name w:val="FollowedHyperlink"/>
+    <w:basedOn w:val="DefaultParagraphFont"/>
+    <w:uiPriority w:val="99"/>
+    <w:semiHidden/>
+    <w:unhideWhenUsed/>
+    <w:rsid w:val="00A62D61"/>
+    <w:rPr>
+      <w:color w:val="954F72" w:themeColor="followedHyperlink"/>
+      <w:u w:val="single"/>
+    </w:rPr>
+  </w:style>
 </w:styles>
 </file>
 

</xml_diff>